<commit_message>
week 4 in class demo
</commit_message>
<xml_diff>
--- a/ConnorLaffertyCSSShowcaseProposal.docx
+++ b/ConnorLaffertyCSSShowcaseProposal.docx
@@ -86,16 +86,8 @@
             <w:pPr>
               <w:jc w:val="right"/>
             </w:pPr>
-            <w:commentRangeStart w:id="0"/>
             <w:r>
-              <w:t>Student Name</w:t>
-            </w:r>
-            <w:commentRangeEnd w:id="0"/>
-            <w:r>
-              <w:rPr>
-                <w:rStyle w:val="CommentReference"/>
-              </w:rPr>
-              <w:commentReference w:id="0"/>
+              <w:t>Connor Lafferty</w:t>
             </w:r>
           </w:p>
           <w:p>
@@ -126,7 +118,7 @@
               <w:rPr>
                 <w:noProof/>
               </w:rPr>
-              <w:t>2/3/2025</w:t>
+              <w:t>2/7/2026</w:t>
             </w:r>
             <w:r>
               <w:fldChar w:fldCharType="end"/>
@@ -157,29 +149,40 @@
         <w:t>Choice #1</w:t>
       </w:r>
       <w:r>
-        <w:t>: Name of Topic</w:t>
+        <w:t xml:space="preserve">: </w:t>
+      </w:r>
+      <w:r>
+        <w:rPr>
+          <w:b/>
+          <w:bCs/>
+        </w:rPr>
+        <w:t xml:space="preserve">CSS Animations </w:t>
+      </w:r>
+      <w:r>
+        <w:rPr>
+          <w:b/>
+          <w:bCs/>
+        </w:rPr>
+        <w:t>/</w:t>
+      </w:r>
+      <w:r>
+        <w:rPr>
+          <w:b/>
+          <w:bCs/>
+        </w:rPr>
+        <w:t xml:space="preserve"> </w:t>
+      </w:r>
+      <w:r>
+        <w:rPr>
+          <w:b/>
+          <w:bCs/>
+        </w:rPr>
+        <w:t>Micro interactions</w:t>
       </w:r>
     </w:p>
     <w:p>
-      <w:commentRangeStart w:id="1"/>
       <w:r>
-        <w:t xml:space="preserve">Short explanation of your </w:t>
-      </w:r>
-      <w:r>
-        <w:t>topic</w:t>
-      </w:r>
-      <w:r>
-        <w:t xml:space="preserve"> and why </w:t>
-      </w:r>
-      <w:r>
-        <w:t>you would like to research this topic.</w:t>
-      </w:r>
-      <w:commentRangeEnd w:id="1"/>
-      <w:r>
-        <w:rPr>
-          <w:rStyle w:val="CommentReference"/>
-        </w:rPr>
-        <w:commentReference w:id="1"/>
+        <w:t>I want to research how CSS can be used to create small effects/animations that make a large impact on how polished a site feels. Having subtle motion &amp; changes when you interact with items on a site makes it feel well planned out and clean. I want to research how to create these with CSS instead of having to write extra JS.</w:t>
       </w:r>
     </w:p>
     <w:p>
@@ -201,6 +204,14 @@
           <w:numId w:val="1"/>
         </w:numPr>
       </w:pPr>
+      <w:hyperlink r:id="rId6" w:history="1">
+        <w:r>
+          <w:rPr>
+            <w:rStyle w:val="Hyperlink"/>
+          </w:rPr>
+          <w:t>MDN Web Docs</w:t>
+        </w:r>
+      </w:hyperlink>
     </w:p>
     <w:p>
       <w:pPr>
@@ -210,6 +221,14 @@
           <w:numId w:val="1"/>
         </w:numPr>
       </w:pPr>
+      <w:hyperlink r:id="rId7" w:history="1">
+        <w:r>
+          <w:rPr>
+            <w:rStyle w:val="Hyperlink"/>
+          </w:rPr>
+          <w:t>CSS-Tricks</w:t>
+        </w:r>
+      </w:hyperlink>
     </w:p>
     <w:p>
       <w:pPr>
@@ -219,6 +238,14 @@
           <w:numId w:val="1"/>
         </w:numPr>
       </w:pPr>
+      <w:hyperlink r:id="rId8" w:history="1">
+        <w:r>
+          <w:rPr>
+            <w:rStyle w:val="Hyperlink"/>
+          </w:rPr>
+          <w:t>Awwwards winning sites to use as examples / research material</w:t>
+        </w:r>
+      </w:hyperlink>
     </w:p>
     <w:p>
       <w:pPr>
@@ -228,6 +255,14 @@
           <w:numId w:val="1"/>
         </w:numPr>
       </w:pPr>
+      <w:hyperlink r:id="rId9" w:history="1">
+        <w:r>
+          <w:rPr>
+            <w:rStyle w:val="Hyperlink"/>
+          </w:rPr>
+          <w:t>Free code camp CSS info</w:t>
+        </w:r>
+      </w:hyperlink>
     </w:p>
     <w:p>
       <w:pPr>
@@ -237,11 +272,39 @@
           <w:numId w:val="1"/>
         </w:numPr>
       </w:pPr>
+      <w:hyperlink r:id="rId10" w:history="1">
+        <w:r>
+          <w:rPr>
+            <w:rStyle w:val="Hyperlink"/>
+          </w:rPr>
+          <w:t>YouTube video tutorials</w:t>
+        </w:r>
+      </w:hyperlink>
+    </w:p>
+    <w:p>
+      <w:pPr>
+        <w:pStyle w:val="ListParagraph"/>
+        <w:numPr>
+          <w:ilvl w:val="0"/>
+          <w:numId w:val="1"/>
+        </w:numPr>
+      </w:pPr>
+      <w:hyperlink r:id="rId11" w:history="1">
+        <w:r>
+          <w:rPr>
+            <w:rStyle w:val="Hyperlink"/>
+          </w:rPr>
+          <w:t>Code pen CSS animation tutorials</w:t>
+        </w:r>
+      </w:hyperlink>
     </w:p>
     <w:p>
       <w:r>
-        <w:pict w14:anchorId="19AA8A1F">
-          <v:rect id="_x0000_i1025" style="width:0;height:1.5pt" o:hralign="center" o:hrstd="t" o:hr="t" fillcolor="#a0a0a0" stroked="f"/>
+        <w:rPr>
+          <w:noProof/>
+        </w:rPr>
+        <w:pict w14:anchorId="5C74FFF1">
+          <v:rect id="_x0000_i1025" alt="" style="width:468pt;height:.05pt;mso-width-percent:0;mso-height-percent:0;mso-width-percent:0;mso-height-percent:0" o:hralign="center" o:hrstd="t" o:hr="t" fillcolor="#a0a0a0" stroked="f"/>
         </w:pict>
       </w:r>
     </w:p>
@@ -250,18 +313,21 @@
         <w:pStyle w:val="Heading3"/>
       </w:pPr>
       <w:r>
-        <w:t>Topic Choice #</w:t>
+        <w:t xml:space="preserve">Topic Choice #2: </w:t>
       </w:r>
       <w:r>
-        <w:t>2</w:t>
-      </w:r>
-      <w:r>
-        <w:t>: Name of Topic</w:t>
+        <w:t>Modern CSS Visual Design Techniques</w:t>
       </w:r>
     </w:p>
     <w:p>
       <w:r>
-        <w:t>Short explanation of your topic and why you would like to research this topic.</w:t>
+        <w:t>I want to take a closer look at modern techniques that websites use like layered gradients, depth effects, and ‘</w:t>
+      </w:r>
+      <w:r>
+        <w:t>glassmorphism</w:t>
+      </w:r>
+      <w:r>
+        <w:t>.’ I want to see how these effects can make a site look more polished and professional, leading to users having a better experience and view of a webpage.</w:t>
       </w:r>
     </w:p>
     <w:p>
@@ -280,6 +346,14 @@
           <w:numId w:val="2"/>
         </w:numPr>
       </w:pPr>
+      <w:hyperlink r:id="rId12" w:history="1">
+        <w:r>
+          <w:rPr>
+            <w:rStyle w:val="Hyperlink"/>
+          </w:rPr>
+          <w:t>CSS Smashing Magazine</w:t>
+        </w:r>
+      </w:hyperlink>
     </w:p>
     <w:p>
       <w:pPr>
@@ -289,6 +363,14 @@
           <w:numId w:val="2"/>
         </w:numPr>
       </w:pPr>
+      <w:hyperlink r:id="rId13" w:history="1">
+        <w:r>
+          <w:rPr>
+            <w:rStyle w:val="Hyperlink"/>
+          </w:rPr>
+          <w:t>W3C CSS</w:t>
+        </w:r>
+      </w:hyperlink>
     </w:p>
     <w:p>
       <w:pPr>
@@ -298,6 +380,14 @@
           <w:numId w:val="2"/>
         </w:numPr>
       </w:pPr>
+      <w:hyperlink r:id="rId14" w:history="1">
+        <w:r>
+          <w:rPr>
+            <w:rStyle w:val="Hyperlink"/>
+          </w:rPr>
+          <w:t>YouTube tutorials</w:t>
+        </w:r>
+      </w:hyperlink>
     </w:p>
     <w:p>
       <w:pPr>
@@ -307,6 +397,14 @@
           <w:numId w:val="2"/>
         </w:numPr>
       </w:pPr>
+      <w:hyperlink r:id="rId15" w:history="1">
+        <w:r>
+          <w:rPr>
+            <w:rStyle w:val="Hyperlink"/>
+          </w:rPr>
+          <w:t>Awwwards winning sites to use as examples / research material</w:t>
+        </w:r>
+      </w:hyperlink>
     </w:p>
     <w:p>
       <w:pPr>
@@ -316,6 +414,14 @@
           <w:numId w:val="2"/>
         </w:numPr>
       </w:pPr>
+      <w:hyperlink r:id="rId16" w:history="1">
+        <w:r>
+          <w:rPr>
+            <w:rStyle w:val="Hyperlink"/>
+          </w:rPr>
+          <w:t>MDN Web Docs</w:t>
+        </w:r>
+      </w:hyperlink>
     </w:p>
     <w:p/>
     <w:sectPr>
@@ -326,64 +432,6 @@
     </w:sectPr>
   </w:body>
 </w:document>
-</file>
-
-<file path=word/comments.xml><?xml version="1.0" encoding="utf-8"?>
-<w:comments xmlns:wpc="http://schemas.microsoft.com/office/word/2010/wordprocessingCanvas" xmlns:cx="http://schemas.microsoft.com/office/drawing/2014/chartex" xmlns:cx1="http://schemas.microsoft.com/office/drawing/2015/9/8/chartex" xmlns:cx2="http://schemas.microsoft.com/office/drawing/2015/10/21/chartex" xmlns:cx3="http://schemas.microsoft.com/office/drawing/2016/5/9/chartex" xmlns:cx4="http://schemas.microsoft.com/office/drawing/2016/5/10/chartex" xmlns:cx5="http://schemas.microsoft.com/office/drawing/2016/5/11/chartex" xmlns:cx6="http://schemas.microsoft.com/office/drawing/2016/5/12/chartex" xmlns:cx7="http://schemas.microsoft.com/office/drawing/2016/5/13/chartex" xmlns:cx8="http://schemas.microsoft.com/office/drawing/2016/5/14/chartex" xmlns:mc="http://schemas.openxmlformats.org/markup-compatibility/2006" xmlns:aink="http://schemas.microsoft.com/office/drawing/2016/ink" xmlns:am3d="http://schemas.microsoft.com/office/drawing/2017/model3d" xmlns:o="urn:schemas-microsoft-com:office:office" xmlns:oel="http://schemas.microsoft.com/office/2019/extlst" xmlns:r="http://schemas.openxmlformats.org/officeDocument/2006/relationships" xmlns:m="http://schemas.openxmlformats.org/officeDocument/2006/math" xmlns:v="urn:schemas-microsoft-com:vml" xmlns:wp14="http://schemas.microsoft.com/office/word/2010/wordprocessingDrawing" xmlns:wp="http://schemas.openxmlformats.org/drawingml/2006/wordprocessingDrawing" xmlns:w10="urn:schemas-microsoft-com:office:word" xmlns:w="http://schemas.openxmlformats.org/wordprocessingml/2006/main" xmlns:w14="http://schemas.microsoft.com/office/word/2010/wordml" xmlns:w15="http://schemas.microsoft.com/office/word/2012/wordml" xmlns:w16cex="http://schemas.microsoft.com/office/word/2018/wordml/cex" xmlns:w16cid="http://schemas.microsoft.com/office/word/2016/wordml/cid" xmlns:w16="http://schemas.microsoft.com/office/word/2018/wordml" xmlns:w16du="http://schemas.microsoft.com/office/word/2023/wordml/word16du" xmlns:w16sdtdh="http://schemas.microsoft.com/office/word/2020/wordml/sdtdatahash" xmlns:w16sdtfl="http://schemas.microsoft.com/office/word/2024/wordml/sdtformatlock" xmlns:w16se="http://schemas.microsoft.com/office/word/2015/wordml/symex" xmlns:wpg="http://schemas.microsoft.com/office/word/2010/wordprocessingGroup" xmlns:wpi="http://schemas.microsoft.com/office/word/2010/wordprocessingInk" xmlns:wne="http://schemas.microsoft.com/office/word/2006/wordml" xmlns:wps="http://schemas.microsoft.com/office/word/2010/wordprocessingShape" mc:Ignorable="w14 w15 w16se w16cid w16 w16cex w16sdtdh w16sdtfl w16du wp14">
-  <w:comment w:id="0" w:author="Daley, Brian" w:date="2025-02-03T20:29:00Z" w:initials="BD">
-    <w:p>
-      <w:pPr>
-        <w:pStyle w:val="CommentText"/>
-      </w:pPr>
-      <w:r>
-        <w:rPr>
-          <w:rStyle w:val="CommentReference"/>
-        </w:rPr>
-        <w:annotationRef/>
-      </w:r>
-      <w:r>
-        <w:t>Don’t forget your name</w:t>
-      </w:r>
-    </w:p>
-  </w:comment>
-  <w:comment w:id="1" w:author="Daley, Brian" w:date="2025-02-03T20:30:00Z" w:initials="BD">
-    <w:p>
-      <w:pPr>
-        <w:pStyle w:val="CommentText"/>
-      </w:pPr>
-      <w:r>
-        <w:rPr>
-          <w:rStyle w:val="CommentReference"/>
-        </w:rPr>
-        <w:annotationRef/>
-      </w:r>
-      <w:r>
-        <w:t>Make it compelling. Otherwise you might not get your first choice.</w:t>
-      </w:r>
-    </w:p>
-  </w:comment>
-</w:comments>
-</file>
-
-<file path=word/commentsExtended.xml><?xml version="1.0" encoding="utf-8"?>
-<w15:commentsEx xmlns:wpc="http://schemas.microsoft.com/office/word/2010/wordprocessingCanvas" xmlns:cx="http://schemas.microsoft.com/office/drawing/2014/chartex" xmlns:cx1="http://schemas.microsoft.com/office/drawing/2015/9/8/chartex" xmlns:cx2="http://schemas.microsoft.com/office/drawing/2015/10/21/chartex" xmlns:cx3="http://schemas.microsoft.com/office/drawing/2016/5/9/chartex" xmlns:cx4="http://schemas.microsoft.com/office/drawing/2016/5/10/chartex" xmlns:cx5="http://schemas.microsoft.com/office/drawing/2016/5/11/chartex" xmlns:cx6="http://schemas.microsoft.com/office/drawing/2016/5/12/chartex" xmlns:cx7="http://schemas.microsoft.com/office/drawing/2016/5/13/chartex" xmlns:cx8="http://schemas.microsoft.com/office/drawing/2016/5/14/chartex" xmlns:mc="http://schemas.openxmlformats.org/markup-compatibility/2006" xmlns:aink="http://schemas.microsoft.com/office/drawing/2016/ink" xmlns:am3d="http://schemas.microsoft.com/office/drawing/2017/model3d" xmlns:o="urn:schemas-microsoft-com:office:office" xmlns:oel="http://schemas.microsoft.com/office/2019/extlst" xmlns:r="http://schemas.openxmlformats.org/officeDocument/2006/relationships" xmlns:m="http://schemas.openxmlformats.org/officeDocument/2006/math" xmlns:v="urn:schemas-microsoft-com:vml" xmlns:wp14="http://schemas.microsoft.com/office/word/2010/wordprocessingDrawing" xmlns:wp="http://schemas.openxmlformats.org/drawingml/2006/wordprocessingDrawing" xmlns:w10="urn:schemas-microsoft-com:office:word" xmlns:w="http://schemas.openxmlformats.org/wordprocessingml/2006/main" xmlns:w14="http://schemas.microsoft.com/office/word/2010/wordml" xmlns:w15="http://schemas.microsoft.com/office/word/2012/wordml" xmlns:w16cex="http://schemas.microsoft.com/office/word/2018/wordml/cex" xmlns:w16cid="http://schemas.microsoft.com/office/word/2016/wordml/cid" xmlns:w16="http://schemas.microsoft.com/office/word/2018/wordml" xmlns:w16du="http://schemas.microsoft.com/office/word/2023/wordml/word16du" xmlns:w16sdtdh="http://schemas.microsoft.com/office/word/2020/wordml/sdtdatahash" xmlns:w16sdtfl="http://schemas.microsoft.com/office/word/2024/wordml/sdtformatlock" xmlns:w16se="http://schemas.microsoft.com/office/word/2015/wordml/symex" xmlns:wpg="http://schemas.microsoft.com/office/word/2010/wordprocessingGroup" xmlns:wpi="http://schemas.microsoft.com/office/word/2010/wordprocessingInk" xmlns:wne="http://schemas.microsoft.com/office/word/2006/wordml" xmlns:wps="http://schemas.microsoft.com/office/word/2010/wordprocessingShape" mc:Ignorable="w14 w15 w16se w16cid w16 w16cex w16sdtdh w16sdtfl w16du wp14">
-  <w15:commentEx w15:paraId="112632CF" w15:done="0"/>
-  <w15:commentEx w15:paraId="7C59A138" w15:done="0"/>
-</w15:commentsEx>
-</file>
-
-<file path=word/commentsExtensible.xml><?xml version="1.0" encoding="utf-8"?>
-<w16cex:commentsExtensible xmlns:wpc="http://schemas.microsoft.com/office/word/2010/wordprocessingCanvas" xmlns:cx="http://schemas.microsoft.com/office/drawing/2014/chartex" xmlns:cx1="http://schemas.microsoft.com/office/drawing/2015/9/8/chartex" xmlns:cx2="http://schemas.microsoft.com/office/drawing/2015/10/21/chartex" xmlns:cx3="http://schemas.microsoft.com/office/drawing/2016/5/9/chartex" xmlns:cx4="http://schemas.microsoft.com/office/drawing/2016/5/10/chartex" xmlns:cx5="http://schemas.microsoft.com/office/drawing/2016/5/11/chartex" xmlns:cx6="http://schemas.microsoft.com/office/drawing/2016/5/12/chartex" xmlns:cx7="http://schemas.microsoft.com/office/drawing/2016/5/13/chartex" xmlns:cx8="http://schemas.microsoft.com/office/drawing/2016/5/14/chartex" xmlns:cr="http://schemas.microsoft.com/office/comments/2020/reactions" xmlns:mc="http://schemas.openxmlformats.org/markup-compatibility/2006" xmlns:aink="http://schemas.microsoft.com/office/drawing/2016/ink" xmlns:am3d="http://schemas.microsoft.com/office/drawing/2017/model3d" xmlns:o="urn:schemas-microsoft-com:office:office" xmlns:oel="http://schemas.microsoft.com/office/2019/extlst" xmlns:r="http://schemas.openxmlformats.org/officeDocument/2006/relationships" xmlns:m="http://schemas.openxmlformats.org/officeDocument/2006/math" xmlns:v="urn:schemas-microsoft-com:vml" xmlns:wp14="http://schemas.microsoft.com/office/word/2010/wordprocessingDrawing" xmlns:wp="http://schemas.openxmlformats.org/drawingml/2006/wordprocessingDrawing" xmlns:w10="urn:schemas-microsoft-com:office:word" xmlns:w="http://schemas.openxmlformats.org/wordprocessingml/2006/main" xmlns:w14="http://schemas.microsoft.com/office/word/2010/wordml" xmlns:w15="http://schemas.microsoft.com/office/word/2012/wordml" xmlns:w16cex="http://schemas.microsoft.com/office/word/2018/wordml/cex" xmlns:w16cid="http://schemas.microsoft.com/office/word/2016/wordml/cid" xmlns:w16="http://schemas.microsoft.com/office/word/2018/wordml" xmlns:w16du="http://schemas.microsoft.com/office/word/2023/wordml/word16du" xmlns:w16sdtdh="http://schemas.microsoft.com/office/word/2020/wordml/sdtdatahash" xmlns:w16sdtfl="http://schemas.microsoft.com/office/word/2024/wordml/sdtformatlock" xmlns:w16se="http://schemas.microsoft.com/office/word/2015/wordml/symex" xmlns:wpg="http://schemas.microsoft.com/office/word/2010/wordprocessingGroup" xmlns:wpi="http://schemas.microsoft.com/office/word/2010/wordprocessingInk" xmlns:wne="http://schemas.microsoft.com/office/word/2006/wordml" xmlns:wps="http://schemas.microsoft.com/office/word/2010/wordprocessingShape" mc:Ignorable="w14 w15 w16se w16cid w16 w16cex w16sdtdh w16sdtfl cr w16du wp14">
-  <w16cex:commentExtensible w16cex:durableId="7F243FAB" w16cex:dateUtc="2025-02-04T01:29:00Z"/>
-  <w16cex:commentExtensible w16cex:durableId="6F196791" w16cex:dateUtc="2025-02-04T01:30:00Z"/>
-</w16cex:commentsExtensible>
-</file>
-
-<file path=word/commentsIds.xml><?xml version="1.0" encoding="utf-8"?>
-<w16cid:commentsIds xmlns:wpc="http://schemas.microsoft.com/office/word/2010/wordprocessingCanvas" xmlns:cx="http://schemas.microsoft.com/office/drawing/2014/chartex" xmlns:cx1="http://schemas.microsoft.com/office/drawing/2015/9/8/chartex" xmlns:cx2="http://schemas.microsoft.com/office/drawing/2015/10/21/chartex" xmlns:cx3="http://schemas.microsoft.com/office/drawing/2016/5/9/chartex" xmlns:cx4="http://schemas.microsoft.com/office/drawing/2016/5/10/chartex" xmlns:cx5="http://schemas.microsoft.com/office/drawing/2016/5/11/chartex" xmlns:cx6="http://schemas.microsoft.com/office/drawing/2016/5/12/chartex" xmlns:cx7="http://schemas.microsoft.com/office/drawing/2016/5/13/chartex" xmlns:cx8="http://schemas.microsoft.com/office/drawing/2016/5/14/chartex" xmlns:mc="http://schemas.openxmlformats.org/markup-compatibility/2006" xmlns:aink="http://schemas.microsoft.com/office/drawing/2016/ink" xmlns:am3d="http://schemas.microsoft.com/office/drawing/2017/model3d" xmlns:o="urn:schemas-microsoft-com:office:office" xmlns:oel="http://schemas.microsoft.com/office/2019/extlst" xmlns:r="http://schemas.openxmlformats.org/officeDocument/2006/relationships" xmlns:m="http://schemas.openxmlformats.org/officeDocument/2006/math" xmlns:v="urn:schemas-microsoft-com:vml" xmlns:wp14="http://schemas.microsoft.com/office/word/2010/wordprocessingDrawing" xmlns:wp="http://schemas.openxmlformats.org/drawingml/2006/wordprocessingDrawing" xmlns:w10="urn:schemas-microsoft-com:office:word" xmlns:w="http://schemas.openxmlformats.org/wordprocessingml/2006/main" xmlns:w14="http://schemas.microsoft.com/office/word/2010/wordml" xmlns:w15="http://schemas.microsoft.com/office/word/2012/wordml" xmlns:w16cex="http://schemas.microsoft.com/office/word/2018/wordml/cex" xmlns:w16cid="http://schemas.microsoft.com/office/word/2016/wordml/cid" xmlns:w16="http://schemas.microsoft.com/office/word/2018/wordml" xmlns:w16du="http://schemas.microsoft.com/office/word/2023/wordml/word16du" xmlns:w16sdtdh="http://schemas.microsoft.com/office/word/2020/wordml/sdtdatahash" xmlns:w16sdtfl="http://schemas.microsoft.com/office/word/2024/wordml/sdtformatlock" xmlns:w16se="http://schemas.microsoft.com/office/word/2015/wordml/symex" xmlns:wpg="http://schemas.microsoft.com/office/word/2010/wordprocessingGroup" xmlns:wpi="http://schemas.microsoft.com/office/word/2010/wordprocessingInk" xmlns:wne="http://schemas.microsoft.com/office/word/2006/wordml" xmlns:wps="http://schemas.microsoft.com/office/word/2010/wordprocessingShape" mc:Ignorable="w14 w15 w16se w16cid w16 w16cex w16sdtdh w16sdtfl w16du wp14">
-  <w16cid:commentId w16cid:paraId="112632CF" w16cid:durableId="7F243FAB"/>
-  <w16cid:commentId w16cid:paraId="7C59A138" w16cid:durableId="6F196791"/>
-</w16cid:commentsIds>
 </file>
 
 <file path=word/numbering.xml><?xml version="1.0" encoding="utf-8"?>
@@ -567,14 +615,6 @@
     <w:abstractNumId w:val="1"/>
   </w:num>
 </w:numbering>
-</file>
-
-<file path=word/people.xml><?xml version="1.0" encoding="utf-8"?>
-<w15:people xmlns:wpc="http://schemas.microsoft.com/office/word/2010/wordprocessingCanvas" xmlns:cx="http://schemas.microsoft.com/office/drawing/2014/chartex" xmlns:cx1="http://schemas.microsoft.com/office/drawing/2015/9/8/chartex" xmlns:cx2="http://schemas.microsoft.com/office/drawing/2015/10/21/chartex" xmlns:cx3="http://schemas.microsoft.com/office/drawing/2016/5/9/chartex" xmlns:cx4="http://schemas.microsoft.com/office/drawing/2016/5/10/chartex" xmlns:cx5="http://schemas.microsoft.com/office/drawing/2016/5/11/chartex" xmlns:cx6="http://schemas.microsoft.com/office/drawing/2016/5/12/chartex" xmlns:cx7="http://schemas.microsoft.com/office/drawing/2016/5/13/chartex" xmlns:cx8="http://schemas.microsoft.com/office/drawing/2016/5/14/chartex" xmlns:mc="http://schemas.openxmlformats.org/markup-compatibility/2006" xmlns:aink="http://schemas.microsoft.com/office/drawing/2016/ink" xmlns:am3d="http://schemas.microsoft.com/office/drawing/2017/model3d" xmlns:o="urn:schemas-microsoft-com:office:office" xmlns:oel="http://schemas.microsoft.com/office/2019/extlst" xmlns:r="http://schemas.openxmlformats.org/officeDocument/2006/relationships" xmlns:m="http://schemas.openxmlformats.org/officeDocument/2006/math" xmlns:v="urn:schemas-microsoft-com:vml" xmlns:wp14="http://schemas.microsoft.com/office/word/2010/wordprocessingDrawing" xmlns:wp="http://schemas.openxmlformats.org/drawingml/2006/wordprocessingDrawing" xmlns:w10="urn:schemas-microsoft-com:office:word" xmlns:w="http://schemas.openxmlformats.org/wordprocessingml/2006/main" xmlns:w14="http://schemas.microsoft.com/office/word/2010/wordml" xmlns:w15="http://schemas.microsoft.com/office/word/2012/wordml" xmlns:w16cex="http://schemas.microsoft.com/office/word/2018/wordml/cex" xmlns:w16cid="http://schemas.microsoft.com/office/word/2016/wordml/cid" xmlns:w16="http://schemas.microsoft.com/office/word/2018/wordml" xmlns:w16du="http://schemas.microsoft.com/office/word/2023/wordml/word16du" xmlns:w16sdtdh="http://schemas.microsoft.com/office/word/2020/wordml/sdtdatahash" xmlns:w16sdtfl="http://schemas.microsoft.com/office/word/2024/wordml/sdtformatlock" xmlns:w16se="http://schemas.microsoft.com/office/word/2015/wordml/symex" xmlns:wpg="http://schemas.microsoft.com/office/word/2010/wordprocessingGroup" xmlns:wpi="http://schemas.microsoft.com/office/word/2010/wordprocessingInk" xmlns:wne="http://schemas.microsoft.com/office/word/2006/wordml" xmlns:wps="http://schemas.microsoft.com/office/word/2010/wordprocessingShape" mc:Ignorable="w14 w15 w16se w16cid w16 w16cex w16sdtdh w16sdtfl w16du wp14">
-  <w15:person w15:author="Daley, Brian">
-    <w15:presenceInfo w15:providerId="AD" w15:userId="S::brian@uconn.edu::50e7e046-628b-4c42-af36-996bab5f20d4"/>
-  </w15:person>
-</w15:people>
 </file>
 
 <file path=word/styles.xml><?xml version="1.0" encoding="utf-8"?>
@@ -1572,6 +1612,34 @@
       <w:szCs w:val="20"/>
     </w:rPr>
   </w:style>
+  <w:style w:type="character" w:styleId="Hyperlink">
+    <w:name w:val="Hyperlink"/>
+    <w:basedOn w:val="DefaultParagraphFont"/>
+    <w:uiPriority w:val="99"/>
+    <w:unhideWhenUsed/>
+    <w:rsid w:val="009E713E"/>
+    <w:rPr>
+      <w:color w:val="467886" w:themeColor="hyperlink"/>
+      <w:u w:val="single"/>
+    </w:rPr>
+  </w:style>
+  <w:style w:type="character" w:styleId="UnresolvedMention">
+    <w:name w:val="Unresolved Mention"/>
+    <w:basedOn w:val="DefaultParagraphFont"/>
+    <w:uiPriority w:val="99"/>
+    <w:semiHidden/>
+    <w:unhideWhenUsed/>
+    <w:rsid w:val="009E713E"/>
+    <w:rPr>
+      <w:color w:val="605E5C"/>
+      <w:shd w:val="clear" w:color="auto" w:fill="E1DFDD"/>
+    </w:rPr>
+  </w:style>
+  <w:style w:type="character" w:customStyle="1" w:styleId="whitespace-normal">
+    <w:name w:val="whitespace-normal"/>
+    <w:basedOn w:val="DefaultParagraphFont"/>
+    <w:rsid w:val="009F5CCE"/>
+  </w:style>
 </w:styles>
 </file>
 

</xml_diff>